<commit_message>
oppgave for uke 4
</commit_message>
<xml_diff>
--- a/Oppg_uke_4.docx
+++ b/Oppg_uke_4.docx
@@ -2,202 +2,216 @@
 <file path=word/document.xml><?xml version="1.0" encoding="utf-8"?>
 <w:document xmlns:wpc="http://schemas.microsoft.com/office/word/2010/wordprocessingCanvas" xmlns:mc="http://schemas.openxmlformats.org/markup-compatibility/2006" xmlns:o="urn:schemas-microsoft-com:office:office" xmlns:r="http://schemas.openxmlformats.org/officeDocument/2006/relationships" xmlns:m="http://schemas.openxmlformats.org/officeDocument/2006/math" xmlns:v="urn:schemas-microsoft-com:vml" xmlns:wp14="http://schemas.microsoft.com/office/word/2010/wordprocessingDrawing" xmlns:wp="http://schemas.openxmlformats.org/drawingml/2006/wordprocessingDrawing" xmlns:w10="urn:schemas-microsoft-com:office:word" xmlns:w="http://schemas.openxmlformats.org/wordprocessingml/2006/main" xmlns:w14="http://schemas.microsoft.com/office/word/2010/wordml" xmlns:w15="http://schemas.microsoft.com/office/word/2012/wordml" xmlns:wpg="http://schemas.microsoft.com/office/word/2010/wordprocessingGroup" xmlns:wpi="http://schemas.microsoft.com/office/word/2010/wordprocessingInk" xmlns:wne="http://schemas.microsoft.com/office/word/2006/wordml" xmlns:wps="http://schemas.microsoft.com/office/word/2010/wordprocessingShape" mc:Ignorable="w14 w15 wp14">
   <w:body>
-    <w:p/>
-    <w:p>
-      <w:r>
-        <w:t>Oppgave 1.2.1</w:t>
-      </w:r>
-    </w:p>
-    <w:p>
-      <w:r>
-        <w:t xml:space="preserve">  a) log2 (8/4) = 1         </w:t>
-      </w:r>
-      <w:proofErr w:type="gramStart"/>
-      <w:r>
-        <w:t>Lise  har</w:t>
-      </w:r>
-      <w:proofErr w:type="gramEnd"/>
-      <w:r>
-        <w:t xml:space="preserve"> fått 1    bit  med informasjon.</w:t>
-      </w:r>
-    </w:p>
-    <w:p>
-      <w:r>
-        <w:t xml:space="preserve">  b) log2 (8/5) = 0.678     Per   har fått 0.68 bits med informasjon.</w:t>
-      </w:r>
-    </w:p>
-    <w:p>
-      <w:r>
-        <w:t xml:space="preserve">  c) log2 (8/3) = 1.41      Oskar har fått 1.41 bits med informasjon.</w:t>
-      </w:r>
-    </w:p>
-    <w:p>
-      <w:r>
-        <w:t xml:space="preserve">  d) Fordi Louise får informasjonen alle andre allerede har fått, klarer hun å</w:t>
-      </w:r>
-    </w:p>
-    <w:p>
-      <w:r>
-        <w:t xml:space="preserve">     </w:t>
-      </w:r>
-      <w:proofErr w:type="gramStart"/>
-      <w:r>
-        <w:t>eliminere</w:t>
-      </w:r>
-      <w:proofErr w:type="gramEnd"/>
-      <w:r>
-        <w:t xml:space="preserve"> tallene og finne ut av det endelige svaret. Derfor har hun fått</w:t>
-      </w:r>
-    </w:p>
-    <w:p>
-      <w:r>
-        <w:t xml:space="preserve">     3 bits med informasjon fordi det var et 3-sifret binært tall.</w:t>
-      </w:r>
-    </w:p>
-    <w:p/>
-    <w:p>
-      <w:r>
-        <w:t>Oppgave 1.2.2</w:t>
-      </w:r>
-    </w:p>
-    <w:p>
-      <w:r>
-        <w:t xml:space="preserve">  a) Grunnet større sjanse for at </w:t>
-      </w:r>
-      <w:proofErr w:type="spellStart"/>
-      <w:r>
-        <w:t>X</w:t>
-      </w:r>
-      <w:proofErr w:type="spellEnd"/>
-      <w:r>
-        <w:t xml:space="preserve"> blir brukt i.f.t. de andre valgmulighetene,</w:t>
-      </w:r>
-    </w:p>
-    <w:p>
-      <w:r>
-        <w:t xml:space="preserve">     </w:t>
-      </w:r>
-      <w:proofErr w:type="gramStart"/>
-      <w:r>
-        <w:t>vil</w:t>
-      </w:r>
-      <w:proofErr w:type="gramEnd"/>
-      <w:r>
-        <w:t xml:space="preserve"> det føre til et mindre forbruk av bits når man skriver </w:t>
-      </w:r>
-      <w:proofErr w:type="spellStart"/>
-      <w:r>
-        <w:t>X</w:t>
-      </w:r>
-      <w:proofErr w:type="spellEnd"/>
-      <w:r>
-        <w:t>.</w:t>
-      </w:r>
-    </w:p>
-    <w:p>
-      <w:r>
-        <w:t xml:space="preserve">  </w:t>
-      </w:r>
-      <w:r>
-        <w:t xml:space="preserve">b) </w:t>
-      </w:r>
-      <w:proofErr w:type="spellStart"/>
-      <w:r>
-        <w:t>X</w:t>
-      </w:r>
-      <w:proofErr w:type="spellEnd"/>
-      <w:r>
-        <w:t xml:space="preserve"> = 0    Y = 10    Z = 11</w:t>
-      </w:r>
-    </w:p>
-    <w:p>
-      <w:r>
-        <w:t xml:space="preserve">     00101001100000 = XXYYZXXXXX</w:t>
-      </w:r>
-    </w:p>
-    <w:p>
-      <w:r>
-        <w:t xml:space="preserve">  c) </w:t>
-      </w:r>
-      <w:r>
-        <w:t>Se vedlegg oppg1.2.2final</w:t>
-      </w:r>
-    </w:p>
-    <w:p/>
-    <w:p>
-      <w:r>
-        <w:t xml:space="preserve">Oppgave 1.2.3 </w:t>
-      </w:r>
-    </w:p>
-    <w:p>
-      <w:r>
-        <w:t>a) Se vedlegg oppg1.2.3final</w:t>
-      </w:r>
-    </w:p>
-    <w:p>
-      <w:r>
-        <w:t xml:space="preserve">b) Se vedlegg </w:t>
-      </w:r>
-      <w:r>
-        <w:t>oppg1.2.3final</w:t>
-      </w:r>
-    </w:p>
-    <w:p>
-      <w:r>
-        <w:t xml:space="preserve">c) </w:t>
-      </w:r>
-      <w:r>
-        <w:t>Kodingen som vi har brukt i dette tilfelle er en mer direkte og sparsom måte å gjøre det på.</w:t>
-      </w:r>
-    </w:p>
-    <w:p>
-      <w:r>
-        <w:t>Den følger ikke malen</w:t>
-      </w:r>
-      <w:r>
-        <w:t xml:space="preserve"> som er gitt, men vi</w:t>
-      </w:r>
-      <w:r>
-        <w:t xml:space="preserve"> følte at ettersom vi fant en mer effektiv måte å skrive kode på vil dette være et bedre svar i denne oppgaven.</w:t>
-      </w:r>
-    </w:p>
-    <w:p/>
-    <w:p>
-      <w:r>
-        <w:t xml:space="preserve">For å forbedre koding, kunne man med tanke på komprimering, lage en koding som brukte mindre bits på å kode de oftest brukte karakterene/symbolene, </w:t>
-      </w:r>
-      <w:proofErr w:type="spellStart"/>
-      <w:r>
-        <w:t>dvs</w:t>
-      </w:r>
-      <w:proofErr w:type="spellEnd"/>
-      <w:r>
-        <w:t xml:space="preserve"> 00000001 på å skrive «e»</w:t>
-      </w:r>
-      <w:r>
-        <w:t>, og 01011010 på å skrive «µ».</w:t>
-      </w:r>
-    </w:p>
-    <w:p>
-      <w:r>
-        <w:t>1.2.4</w:t>
-      </w:r>
-    </w:p>
-    <w:p>
-      <w:r>
-        <w:t>Denne oppgaven var veldig vanskelig, og etter mange timer med søking, lesing og testing. Ble vi nødt å forklare med tekst hvordan vi ville gått frem for å lage dette programmet eller modellen.</w:t>
-      </w:r>
-    </w:p>
-    <w:p>
-      <w:r>
-        <w:t>Alle oppgavene håper vi står besvart i denne teksten.</w:t>
-      </w:r>
-    </w:p>
-    <w:p/>
     <w:p>
       <w:bookmarkStart w:id="0" w:name="_GoBack"/>
       <w:bookmarkEnd w:id="0"/>
-    </w:p>
+      <w:r>
+        <w:t>ICA 1</w:t>
+      </w:r>
+    </w:p>
+    <w:p>
+      <w:r>
+        <w:t xml:space="preserve">For gruppens </w:t>
+      </w:r>
+      <w:proofErr w:type="spellStart"/>
+      <w:r>
+        <w:t>Github</w:t>
+      </w:r>
+      <w:proofErr w:type="spellEnd"/>
+      <w:r>
+        <w:t xml:space="preserve"> mappe se: </w:t>
+      </w:r>
+    </w:p>
+    <w:p>
+      <w:r>
+        <w:t>https://github.com/BIOSBrothers/IS-105_2016_Gruppe1</w:t>
+      </w:r>
+    </w:p>
+    <w:p/>
+    <w:p>
+      <w:r>
+        <w:t>Oppgave 1.2.1</w:t>
+      </w:r>
+    </w:p>
+    <w:p>
+      <w:r>
+        <w:t xml:space="preserve">  a) log2 (8/4) = 1         </w:t>
+      </w:r>
+      <w:proofErr w:type="gramStart"/>
+      <w:r>
+        <w:t>Lise  har</w:t>
+      </w:r>
+      <w:proofErr w:type="gramEnd"/>
+      <w:r>
+        <w:t xml:space="preserve"> fått 1    bit  med informasjon.</w:t>
+      </w:r>
+    </w:p>
+    <w:p>
+      <w:r>
+        <w:t xml:space="preserve">  b) log2 (8/5) = 0.678     Per   har fått 0.68 bits med informasjon.</w:t>
+      </w:r>
+    </w:p>
+    <w:p>
+      <w:r>
+        <w:t xml:space="preserve">  c) log2 (8/3) = 1.41      Oskar har fått 1.41 bits med informasjon.</w:t>
+      </w:r>
+    </w:p>
+    <w:p>
+      <w:r>
+        <w:t xml:space="preserve">  d) Fordi Louise får informasjonen alle andre allerede har fått, klarer hun å</w:t>
+      </w:r>
+    </w:p>
+    <w:p>
+      <w:r>
+        <w:t xml:space="preserve">     </w:t>
+      </w:r>
+      <w:proofErr w:type="gramStart"/>
+      <w:r>
+        <w:t>eliminere</w:t>
+      </w:r>
+      <w:proofErr w:type="gramEnd"/>
+      <w:r>
+        <w:t xml:space="preserve"> tallene og finne ut av det endelige svaret. Derfor har hun fått</w:t>
+      </w:r>
+    </w:p>
+    <w:p>
+      <w:r>
+        <w:t xml:space="preserve">     3 bits med informasjon fordi det var et 3-sifret binært tall.</w:t>
+      </w:r>
+    </w:p>
+    <w:p/>
+    <w:p>
+      <w:r>
+        <w:t>Oppgave 1.2.2</w:t>
+      </w:r>
+    </w:p>
+    <w:p>
+      <w:r>
+        <w:t xml:space="preserve">  a) Grunnet større sjanse for at </w:t>
+      </w:r>
+      <w:proofErr w:type="spellStart"/>
+      <w:r>
+        <w:t>X</w:t>
+      </w:r>
+      <w:proofErr w:type="spellEnd"/>
+      <w:r>
+        <w:t xml:space="preserve"> blir brukt i.f.t. de andre valgmulighetene,</w:t>
+      </w:r>
+    </w:p>
+    <w:p>
+      <w:r>
+        <w:t xml:space="preserve">     </w:t>
+      </w:r>
+      <w:proofErr w:type="gramStart"/>
+      <w:r>
+        <w:t>vil</w:t>
+      </w:r>
+      <w:proofErr w:type="gramEnd"/>
+      <w:r>
+        <w:t xml:space="preserve"> det føre til et mindre forbruk av bits når man skriver </w:t>
+      </w:r>
+      <w:proofErr w:type="spellStart"/>
+      <w:r>
+        <w:t>X</w:t>
+      </w:r>
+      <w:proofErr w:type="spellEnd"/>
+      <w:r>
+        <w:t>.</w:t>
+      </w:r>
+    </w:p>
+    <w:p>
+      <w:r>
+        <w:t xml:space="preserve">  b) </w:t>
+      </w:r>
+      <w:proofErr w:type="spellStart"/>
+      <w:r>
+        <w:t>X</w:t>
+      </w:r>
+      <w:proofErr w:type="spellEnd"/>
+      <w:r>
+        <w:t xml:space="preserve"> = 0    Y = 10    Z = 11</w:t>
+      </w:r>
+    </w:p>
+    <w:p>
+      <w:r>
+        <w:t xml:space="preserve">     00101001100000 = XXYYZXXXXX</w:t>
+      </w:r>
+    </w:p>
+    <w:p>
+      <w:r>
+        <w:t xml:space="preserve">  c) Se vedlegg oppg1.2.2final</w:t>
+      </w:r>
+    </w:p>
+    <w:p/>
+    <w:p>
+      <w:r>
+        <w:t xml:space="preserve">Oppgave 1.2.3 </w:t>
+      </w:r>
+    </w:p>
+    <w:p>
+      <w:r>
+        <w:t>a) Se vedlegg oppg1.2.3final</w:t>
+      </w:r>
+    </w:p>
+    <w:p>
+      <w:r>
+        <w:t>b) Se vedlegg oppg1.2.3final</w:t>
+      </w:r>
+    </w:p>
+    <w:p>
+      <w:r>
+        <w:t xml:space="preserve">c) </w:t>
+      </w:r>
+      <w:r>
+        <w:t>Kodingen som vi har brukt i dette tilfelle er en mer direkte og sparsom måte å gjøre det på.</w:t>
+      </w:r>
+    </w:p>
+    <w:p>
+      <w:r>
+        <w:t>Den følger ikke malen</w:t>
+      </w:r>
+      <w:r>
+        <w:t xml:space="preserve"> som er gitt, men vi</w:t>
+      </w:r>
+      <w:r>
+        <w:t xml:space="preserve"> følte at ettersom vi fant en mer effektiv måte å skrive kode på vil dette være et bedre svar i denne oppgaven.</w:t>
+      </w:r>
+    </w:p>
+    <w:p/>
+    <w:p>
+      <w:r>
+        <w:t xml:space="preserve">For å forbedre koding, kunne man med tanke på komprimering, lage en koding som brukte mindre bits på å kode de oftest brukte karakterene/symbolene, </w:t>
+      </w:r>
+      <w:proofErr w:type="spellStart"/>
+      <w:r>
+        <w:t>dvs</w:t>
+      </w:r>
+      <w:proofErr w:type="spellEnd"/>
+      <w:r>
+        <w:t xml:space="preserve"> 00000001 på å skrive «e»</w:t>
+      </w:r>
+      <w:r>
+        <w:t>, og 01011010 på å skrive «µ».</w:t>
+      </w:r>
+    </w:p>
+    <w:p>
+      <w:r>
+        <w:t>1.2.4</w:t>
+      </w:r>
+    </w:p>
+    <w:p>
+      <w:r>
+        <w:t>Denne oppgaven var veldig vanskelig, og etter mange timer med søking, lesing og testing. Ble vi nødt å forklare med tekst hvordan vi ville gått frem for å lage dette programmet eller modellen.</w:t>
+      </w:r>
+    </w:p>
+    <w:p>
+      <w:r>
+        <w:lastRenderedPageBreak/>
+        <w:t>Alle oppgavene håper vi står besvart i denne teksten.</w:t>
+      </w:r>
+    </w:p>
+    <w:p/>
+    <w:p/>
     <w:p>
       <w:pPr>
         <w:pStyle w:val="NormalWeb"/>
@@ -217,7 +231,6 @@
           <w:sz w:val="20"/>
           <w:szCs w:val="20"/>
         </w:rPr>
-        <w:lastRenderedPageBreak/>
         <w:t xml:space="preserve">Først må man skrive en </w:t>
       </w:r>
       <w:proofErr w:type="spellStart"/>
@@ -281,16 +294,7 @@
           <w:sz w:val="20"/>
           <w:szCs w:val="20"/>
         </w:rPr>
-        <w:t xml:space="preserve">: </w:t>
-      </w:r>
-      <w:r>
-        <w:rPr>
-          <w:rFonts w:ascii="Helvetica" w:hAnsi="Helvetica"/>
-          <w:color w:val="141823"/>
-          <w:sz w:val="20"/>
-          <w:szCs w:val="20"/>
-        </w:rPr>
-        <w:t xml:space="preserve"> #</w:t>
+        <w:t>:  #</w:t>
       </w:r>
       <w:proofErr w:type="gramEnd"/>
       <w:r>

</xml_diff>